<commit_message>
Wrap up of HTML-CSS version
</commit_message>
<xml_diff>
--- a/Trivia Questions.docx
+++ b/Trivia Questions.docx
@@ -71,23 +71,7 @@
           <w:b/>
           <w:bCs/>
         </w:rPr>
-        <w:t xml:space="preserve">What is the name of the owner of the </w:t>
-      </w:r>
-      <w:proofErr w:type="gramStart"/>
-      <w:r>
-        <w:rPr>
-          <w:b/>
-          <w:bCs/>
-        </w:rPr>
-        <w:t>pine cone</w:t>
-      </w:r>
-      <w:proofErr w:type="gramEnd"/>
-      <w:r>
-        <w:rPr>
-          <w:b/>
-          <w:bCs/>
-        </w:rPr>
-        <w:t xml:space="preserve"> farm?</w:t>
+        <w:t>What is the name of the owner of the pine cone farm?</w:t>
       </w:r>
     </w:p>
     <w:p>
@@ -312,287 +296,6 @@
       </w:pPr>
       <w:r>
         <w:t>Betty</w:t>
-      </w:r>
-    </w:p>
-    <w:p>
-      <w:pPr>
-        <w:pStyle w:val="ListParagraph"/>
-      </w:pPr>
-    </w:p>
-    <w:p>
-      <w:pPr>
-        <w:pStyle w:val="ListParagraph"/>
-        <w:numPr>
-          <w:ilvl w:val="0"/>
-          <w:numId w:val="2"/>
-        </w:numPr>
-      </w:pPr>
-      <w:r>
-        <w:rPr>
-          <w:b/>
-          <w:bCs/>
-        </w:rPr>
-        <w:t>What was the name of Tom &amp; Marge's Magic &amp; Fun Shop business manager?</w:t>
-      </w:r>
-    </w:p>
-    <w:p>
-      <w:pPr>
-        <w:pStyle w:val="ListParagraph"/>
-      </w:pPr>
-      <w:r>
-        <w:t>Albert Percy</w:t>
-      </w:r>
-      <w:r>
-        <w:t>*</w:t>
-      </w:r>
-    </w:p>
-    <w:p>
-      <w:pPr>
-        <w:pStyle w:val="ListParagraph"/>
-      </w:pPr>
-      <w:r>
-        <w:t>Allan Percy</w:t>
-      </w:r>
-    </w:p>
-    <w:p>
-      <w:pPr>
-        <w:pStyle w:val="ListParagraph"/>
-      </w:pPr>
-      <w:r>
-        <w:t>Alfred Percy</w:t>
-      </w:r>
-    </w:p>
-    <w:p>
-      <w:pPr>
-        <w:pStyle w:val="ListParagraph"/>
-      </w:pPr>
-      <w:r>
-        <w:t>Tom Percy</w:t>
-      </w:r>
-    </w:p>
-    <w:p>
-      <w:pPr>
-        <w:pStyle w:val="ListParagraph"/>
-      </w:pPr>
-    </w:p>
-    <w:p>
-      <w:pPr>
-        <w:pStyle w:val="ListParagraph"/>
-        <w:numPr>
-          <w:ilvl w:val="0"/>
-          <w:numId w:val="2"/>
-        </w:numPr>
-      </w:pPr>
-      <w:r>
-        <w:rPr>
-          <w:b/>
-          <w:bCs/>
-        </w:rPr>
-        <w:t>Which character did Tim Rozon play?</w:t>
-      </w:r>
-    </w:p>
-    <w:p>
-      <w:pPr>
-        <w:pStyle w:val="ListParagraph"/>
-      </w:pPr>
-      <w:r>
-        <w:t>Ted</w:t>
-      </w:r>
-    </w:p>
-    <w:p>
-      <w:pPr>
-        <w:pStyle w:val="ListParagraph"/>
-      </w:pPr>
-      <w:r>
-        <w:t>Bob</w:t>
-      </w:r>
-    </w:p>
-    <w:p>
-      <w:pPr>
-        <w:pStyle w:val="ListParagraph"/>
-      </w:pPr>
-      <w:r>
-        <w:t>Mutt</w:t>
-      </w:r>
-      <w:r>
-        <w:t>*</w:t>
-      </w:r>
-    </w:p>
-    <w:p>
-      <w:pPr>
-        <w:pStyle w:val="ListParagraph"/>
-      </w:pPr>
-      <w:r>
-        <w:t>Jake</w:t>
-      </w:r>
-    </w:p>
-    <w:p>
-      <w:pPr>
-        <w:pStyle w:val="ListParagraph"/>
-      </w:pPr>
-    </w:p>
-    <w:p>
-      <w:pPr>
-        <w:pStyle w:val="ListParagraph"/>
-        <w:numPr>
-          <w:ilvl w:val="0"/>
-          <w:numId w:val="2"/>
-        </w:numPr>
-      </w:pPr>
-      <w:r>
-        <w:rPr>
-          <w:b/>
-          <w:bCs/>
-        </w:rPr>
-        <w:t>Who ordered the Kifla?</w:t>
-      </w:r>
-    </w:p>
-    <w:p>
-      <w:pPr>
-        <w:pStyle w:val="ListParagraph"/>
-      </w:pPr>
-      <w:r>
-        <w:lastRenderedPageBreak/>
-        <w:t>Ronnie</w:t>
-      </w:r>
-    </w:p>
-    <w:p>
-      <w:pPr>
-        <w:pStyle w:val="ListParagraph"/>
-      </w:pPr>
-      <w:r>
-        <w:t>Moira</w:t>
-      </w:r>
-      <w:r>
-        <w:t>*</w:t>
-      </w:r>
-    </w:p>
-    <w:p>
-      <w:pPr>
-        <w:pStyle w:val="ListParagraph"/>
-      </w:pPr>
-      <w:r>
-        <w:t>David</w:t>
-      </w:r>
-    </w:p>
-    <w:p>
-      <w:pPr>
-        <w:pStyle w:val="ListParagraph"/>
-      </w:pPr>
-      <w:r>
-        <w:t>John</w:t>
-      </w:r>
-    </w:p>
-    <w:p>
-      <w:pPr>
-        <w:pStyle w:val="ListParagraph"/>
-      </w:pPr>
-    </w:p>
-    <w:p>
-      <w:pPr>
-        <w:pStyle w:val="ListParagraph"/>
-        <w:numPr>
-          <w:ilvl w:val="0"/>
-          <w:numId w:val="2"/>
-        </w:numPr>
-      </w:pPr>
-      <w:r>
-        <w:rPr>
-          <w:b/>
-          <w:bCs/>
-        </w:rPr>
-        <w:t>What model of truck did Roland Schitt drive?</w:t>
-      </w:r>
-    </w:p>
-    <w:p>
-      <w:pPr>
-        <w:pStyle w:val="ListParagraph"/>
-      </w:pPr>
-      <w:r>
-        <w:t>GMC</w:t>
-      </w:r>
-    </w:p>
-    <w:p>
-      <w:pPr>
-        <w:pStyle w:val="ListParagraph"/>
-      </w:pPr>
-      <w:r>
-        <w:t>Ford</w:t>
-      </w:r>
-    </w:p>
-    <w:p>
-      <w:pPr>
-        <w:pStyle w:val="ListParagraph"/>
-      </w:pPr>
-      <w:r>
-        <w:t>Chevrolet</w:t>
-      </w:r>
-      <w:r>
-        <w:t>*</w:t>
-      </w:r>
-    </w:p>
-    <w:p>
-      <w:pPr>
-        <w:pStyle w:val="ListParagraph"/>
-      </w:pPr>
-      <w:r>
-        <w:t>Dodge</w:t>
-      </w:r>
-    </w:p>
-    <w:p>
-      <w:pPr>
-        <w:pStyle w:val="ListParagraph"/>
-      </w:pPr>
-    </w:p>
-    <w:p>
-      <w:pPr>
-        <w:pStyle w:val="ListParagraph"/>
-        <w:numPr>
-          <w:ilvl w:val="0"/>
-          <w:numId w:val="2"/>
-        </w:numPr>
-      </w:pPr>
-      <w:r>
-        <w:rPr>
-          <w:b/>
-          <w:bCs/>
-        </w:rPr>
-        <w:t>What color was the bike &amp; seat that Mutt gave Alexis?</w:t>
-      </w:r>
-    </w:p>
-    <w:p>
-      <w:pPr>
-        <w:pStyle w:val="ListParagraph"/>
-      </w:pPr>
-      <w:r>
-        <w:t>Pink &amp; brown</w:t>
-      </w:r>
-      <w:r>
-        <w:t>*</w:t>
-      </w:r>
-    </w:p>
-    <w:p>
-      <w:pPr>
-        <w:pStyle w:val="ListParagraph"/>
-      </w:pPr>
-      <w:r>
-        <w:t>Yellow &amp; pink</w:t>
-      </w:r>
-    </w:p>
-    <w:p>
-      <w:pPr>
-        <w:pStyle w:val="ListParagraph"/>
-      </w:pPr>
-      <w:r>
-        <w:t>White &amp; blue</w:t>
-      </w:r>
-    </w:p>
-    <w:p>
-      <w:pPr>
-        <w:pStyle w:val="ListParagraph"/>
-      </w:pPr>
-      <w:r>
-        <w:t>Pink &amp; white</w:t>
       </w:r>
     </w:p>
     <w:p>
@@ -617,23 +320,197 @@
           <w:b/>
           <w:bCs/>
         </w:rPr>
-        <w:t xml:space="preserve">Who </w:t>
-      </w:r>
-      <w:proofErr w:type="gramStart"/>
+        <w:t>Who said "next step is to fold in the cheese"?</w:t>
+      </w:r>
+    </w:p>
+    <w:p>
+      <w:pPr>
+        <w:pStyle w:val="ListParagraph"/>
+      </w:pPr>
+      <w:r>
+        <w:t>David</w:t>
+      </w:r>
+    </w:p>
+    <w:p>
+      <w:pPr>
+        <w:pStyle w:val="ListParagraph"/>
+      </w:pPr>
+      <w:r>
+        <w:t>Alexis</w:t>
+      </w:r>
+    </w:p>
+    <w:p>
+      <w:pPr>
+        <w:pStyle w:val="ListParagraph"/>
+      </w:pPr>
+      <w:r>
+        <w:t>Moira*</w:t>
+      </w:r>
+    </w:p>
+    <w:p>
+      <w:pPr>
+        <w:pStyle w:val="ListParagraph"/>
+      </w:pPr>
+      <w:r>
+        <w:t>Jake</w:t>
+      </w:r>
+    </w:p>
+    <w:p>
+      <w:pPr>
+        <w:pStyle w:val="ListParagraph"/>
+      </w:pPr>
+    </w:p>
+    <w:p>
+      <w:pPr>
+        <w:pStyle w:val="ListParagraph"/>
+        <w:numPr>
+          <w:ilvl w:val="0"/>
+          <w:numId w:val="2"/>
+        </w:numPr>
+      </w:pPr>
       <w:r>
         <w:rPr>
           <w:b/>
           <w:bCs/>
         </w:rPr>
-        <w:t>said</w:t>
-      </w:r>
-      <w:proofErr w:type="gramEnd"/>
+        <w:t>What was the name of Tom &amp; Marge's Magic &amp; Fun Shop business manager?</w:t>
+      </w:r>
+    </w:p>
+    <w:p>
+      <w:pPr>
+        <w:pStyle w:val="ListParagraph"/>
+      </w:pPr>
+      <w:r>
+        <w:t>Albert Percy</w:t>
+      </w:r>
+      <w:r>
+        <w:t>*</w:t>
+      </w:r>
+    </w:p>
+    <w:p>
+      <w:pPr>
+        <w:pStyle w:val="ListParagraph"/>
+      </w:pPr>
+      <w:r>
+        <w:t>Allan Percy</w:t>
+      </w:r>
+    </w:p>
+    <w:p>
+      <w:pPr>
+        <w:pStyle w:val="ListParagraph"/>
+      </w:pPr>
+      <w:r>
+        <w:t>Alfred Percy</w:t>
+      </w:r>
+    </w:p>
+    <w:p>
+      <w:pPr>
+        <w:pStyle w:val="ListParagraph"/>
+      </w:pPr>
+      <w:r>
+        <w:t>Tom Percy</w:t>
+      </w:r>
+    </w:p>
+    <w:p>
+      <w:pPr>
+        <w:pStyle w:val="ListParagraph"/>
+      </w:pPr>
+    </w:p>
+    <w:p>
+      <w:pPr>
+        <w:pStyle w:val="ListParagraph"/>
+      </w:pPr>
+    </w:p>
+    <w:p>
+      <w:pPr>
+        <w:pStyle w:val="ListParagraph"/>
+        <w:numPr>
+          <w:ilvl w:val="0"/>
+          <w:numId w:val="2"/>
+        </w:numPr>
+      </w:pPr>
       <w:r>
         <w:rPr>
           <w:b/>
           <w:bCs/>
         </w:rPr>
-        <w:t xml:space="preserve"> "next step is to fold in the cheese"?</w:t>
+        <w:lastRenderedPageBreak/>
+        <w:t>Which character did Tim Rozon play?</w:t>
+      </w:r>
+    </w:p>
+    <w:p>
+      <w:pPr>
+        <w:pStyle w:val="ListParagraph"/>
+      </w:pPr>
+      <w:r>
+        <w:t>Ted</w:t>
+      </w:r>
+    </w:p>
+    <w:p>
+      <w:pPr>
+        <w:pStyle w:val="ListParagraph"/>
+      </w:pPr>
+      <w:r>
+        <w:t>Bob</w:t>
+      </w:r>
+    </w:p>
+    <w:p>
+      <w:pPr>
+        <w:pStyle w:val="ListParagraph"/>
+      </w:pPr>
+      <w:r>
+        <w:t>Mutt</w:t>
+      </w:r>
+      <w:r>
+        <w:t>*</w:t>
+      </w:r>
+    </w:p>
+    <w:p>
+      <w:pPr>
+        <w:pStyle w:val="ListParagraph"/>
+      </w:pPr>
+      <w:r>
+        <w:t>Jake</w:t>
+      </w:r>
+    </w:p>
+    <w:p>
+      <w:pPr>
+        <w:pStyle w:val="ListParagraph"/>
+      </w:pPr>
+    </w:p>
+    <w:p>
+      <w:pPr>
+        <w:pStyle w:val="ListParagraph"/>
+        <w:numPr>
+          <w:ilvl w:val="0"/>
+          <w:numId w:val="2"/>
+        </w:numPr>
+      </w:pPr>
+      <w:r>
+        <w:rPr>
+          <w:b/>
+          <w:bCs/>
+        </w:rPr>
+        <w:t>Who ordered the Kifla?</w:t>
+      </w:r>
+    </w:p>
+    <w:p>
+      <w:pPr>
+        <w:pStyle w:val="ListParagraph"/>
+      </w:pPr>
+      <w:r>
+        <w:t>Ronnie</w:t>
+      </w:r>
+    </w:p>
+    <w:p>
+      <w:pPr>
+        <w:pStyle w:val="ListParagraph"/>
+      </w:pPr>
+      <w:r>
+        <w:t>Moira</w:t>
+      </w:r>
+      <w:r>
+        <w:t>*</w:t>
       </w:r>
     </w:p>
     <w:p>
@@ -649,15 +526,52 @@
         <w:pStyle w:val="ListParagraph"/>
       </w:pPr>
       <w:r>
-        <w:t>Alexis</w:t>
-      </w:r>
-    </w:p>
-    <w:p>
-      <w:pPr>
-        <w:pStyle w:val="ListParagraph"/>
-      </w:pPr>
-      <w:r>
-        <w:t>Moira</w:t>
+        <w:t>John</w:t>
+      </w:r>
+    </w:p>
+    <w:p>
+      <w:pPr>
+        <w:pStyle w:val="ListParagraph"/>
+      </w:pPr>
+    </w:p>
+    <w:p>
+      <w:pPr>
+        <w:pStyle w:val="ListParagraph"/>
+        <w:numPr>
+          <w:ilvl w:val="0"/>
+          <w:numId w:val="2"/>
+        </w:numPr>
+      </w:pPr>
+      <w:r>
+        <w:rPr>
+          <w:b/>
+          <w:bCs/>
+        </w:rPr>
+        <w:t>What model of truck did Roland Schitt drive?</w:t>
+      </w:r>
+    </w:p>
+    <w:p>
+      <w:pPr>
+        <w:pStyle w:val="ListParagraph"/>
+      </w:pPr>
+      <w:r>
+        <w:t>GMC</w:t>
+      </w:r>
+    </w:p>
+    <w:p>
+      <w:pPr>
+        <w:pStyle w:val="ListParagraph"/>
+      </w:pPr>
+      <w:r>
+        <w:t>Ford</w:t>
+      </w:r>
+    </w:p>
+    <w:p>
+      <w:pPr>
+        <w:pStyle w:val="ListParagraph"/>
+      </w:pPr>
+      <w:r>
+        <w:t>Chevrolet</w:t>
       </w:r>
       <w:r>
         <w:t>*</w:t>
@@ -668,8 +582,69 @@
         <w:pStyle w:val="ListParagraph"/>
       </w:pPr>
       <w:r>
-        <w:t>Jake</w:t>
-      </w:r>
+        <w:t>Dodge</w:t>
+      </w:r>
+    </w:p>
+    <w:p>
+      <w:pPr>
+        <w:pStyle w:val="ListParagraph"/>
+      </w:pPr>
+    </w:p>
+    <w:p>
+      <w:pPr>
+        <w:pStyle w:val="ListParagraph"/>
+        <w:numPr>
+          <w:ilvl w:val="0"/>
+          <w:numId w:val="2"/>
+        </w:numPr>
+      </w:pPr>
+      <w:r>
+        <w:rPr>
+          <w:b/>
+          <w:bCs/>
+        </w:rPr>
+        <w:t>What color was the bike &amp; seat that Mutt gave Alexis?</w:t>
+      </w:r>
+    </w:p>
+    <w:p>
+      <w:pPr>
+        <w:pStyle w:val="ListParagraph"/>
+      </w:pPr>
+      <w:r>
+        <w:t>Pink &amp; brown</w:t>
+      </w:r>
+      <w:r>
+        <w:t>*</w:t>
+      </w:r>
+    </w:p>
+    <w:p>
+      <w:pPr>
+        <w:pStyle w:val="ListParagraph"/>
+      </w:pPr>
+      <w:r>
+        <w:t>Yellow &amp; pink</w:t>
+      </w:r>
+    </w:p>
+    <w:p>
+      <w:pPr>
+        <w:pStyle w:val="ListParagraph"/>
+      </w:pPr>
+      <w:r>
+        <w:t>White &amp; blue</w:t>
+      </w:r>
+    </w:p>
+    <w:p>
+      <w:pPr>
+        <w:pStyle w:val="ListParagraph"/>
+      </w:pPr>
+      <w:r>
+        <w:t>Pink &amp; white</w:t>
+      </w:r>
+    </w:p>
+    <w:p>
+      <w:pPr>
+        <w:pStyle w:val="ListParagraph"/>
+      </w:pPr>
     </w:p>
     <w:p>
       <w:pPr>

</xml_diff>